<commit_message>
docs: Update Requirements for Student 2
</commit_message>
<xml_diff>
--- a/reports/Student #2/02 - Requirements - Student #2.docx
+++ b/reports/Student #2/02 - Requirements - Student #2.docx
@@ -213,12 +213,19 @@
                 <w15:appearance w15:val="hidden"/>
                 <w:text/>
               </w:sdtPr>
+              <w:sdtEndPr/>
               <w:sdtContent>
                 <w:r>
                   <w:rPr>
                     <w:rFonts w:asciiTheme="majorHAnsi" w:hAnsiTheme="majorHAnsi" w:cstheme="majorHAnsi"/>
                   </w:rPr>
-                  <w:t xml:space="preserve"> https://github.com/JoaquinBorjaLeon/C1.047-Acme-ANS-D01</w:t>
+                  <w:t xml:space="preserve"> https:</w:t>
+                </w:r>
+                <w:r>
+                  <w:rPr>
+                    <w:rFonts w:asciiTheme="majorHAnsi" w:hAnsiTheme="majorHAnsi" w:cstheme="majorHAnsi"/>
+                  </w:rPr>
+                  <w:t>//github.com/JoaquinBorjaLeon/C2-047-Acme-ANS-D02</w:t>
                 </w:r>
               </w:sdtContent>
             </w:sdt>
@@ -517,7 +524,13 @@
                   <w:rPr>
                     <w:rFonts w:asciiTheme="majorHAnsi" w:hAnsiTheme="majorHAnsi" w:cstheme="majorHAnsi"/>
                   </w:rPr>
-                  <w:t>Analyst, developer, tester</w:t>
+                  <w:t>Project manager</w:t>
+                </w:r>
+                <w:r>
+                  <w:rPr>
+                    <w:rFonts w:asciiTheme="majorHAnsi" w:hAnsiTheme="majorHAnsi" w:cstheme="majorHAnsi"/>
+                  </w:rPr>
+                  <w:t>, developer, tester</w:t>
                 </w:r>
               </w:sdtContent>
             </w:sdt>
@@ -595,7 +608,13 @@
                   <w:rPr>
                     <w:rFonts w:asciiTheme="majorHAnsi" w:hAnsiTheme="majorHAnsi" w:cstheme="majorHAnsi"/>
                   </w:rPr>
-                  <w:t>02/20/2025</w:t>
+                  <w:t>03/13</w:t>
+                </w:r>
+                <w:r>
+                  <w:rPr>
+                    <w:rFonts w:asciiTheme="majorHAnsi" w:hAnsiTheme="majorHAnsi" w:cstheme="majorHAnsi"/>
+                  </w:rPr>
+                  <w:t>/2025</w:t>
                 </w:r>
                 <w:r>
                   <w:rPr>
@@ -1229,7 +1248,13 @@
         <w:sdtEndPr/>
         <w:sdtContent>
           <w:r>
-            <w:t xml:space="preserve">    </w:t>
+            <w:t xml:space="preserve"> </w:t>
+          </w:r>
+          <w:r>
+            <w:t xml:space="preserve"> X</w:t>
+          </w:r>
+          <w:r>
+            <w:t xml:space="preserve">   </w:t>
           </w:r>
         </w:sdtContent>
       </w:sdt>
@@ -1479,7 +1504,13 @@
         <w:sdtEndPr/>
         <w:sdtContent>
           <w:r>
-            <w:t xml:space="preserve">    </w:t>
+            <w:t xml:space="preserve"> </w:t>
+          </w:r>
+          <w:r>
+            <w:t xml:space="preserve"> X </w:t>
+          </w:r>
+          <w:r>
+            <w:t xml:space="preserve">  </w:t>
           </w:r>
         </w:sdtContent>
       </w:sdt>
@@ -1696,7 +1727,13 @@
         <w:sdtEndPr/>
         <w:sdtContent>
           <w:r>
-            <w:t xml:space="preserve">    </w:t>
+            <w:t xml:space="preserve"> </w:t>
+          </w:r>
+          <w:r>
+            <w:t xml:space="preserve"> X</w:t>
+          </w:r>
+          <w:r>
+            <w:t xml:space="preserve">   </w:t>
           </w:r>
         </w:sdtContent>
       </w:sdt>
@@ -1914,7 +1951,13 @@
         <w:sdtEndPr/>
         <w:sdtContent>
           <w:r>
-            <w:t xml:space="preserve">    </w:t>
+            <w:t xml:space="preserve">  </w:t>
+          </w:r>
+          <w:r>
+            <w:t xml:space="preserve">X </w:t>
+          </w:r>
+          <w:r>
+            <w:t xml:space="preserve">  </w:t>
           </w:r>
         </w:sdtContent>
       </w:sdt>
@@ -1966,7 +2009,13 @@
         <w:sdtEndPr/>
         <w:sdtContent>
           <w:r>
-            <w:t xml:space="preserve">    </w:t>
+            <w:t xml:space="preserve">  </w:t>
+          </w:r>
+          <w:r>
+            <w:t>X</w:t>
+          </w:r>
+          <w:r>
+            <w:t xml:space="preserve">  </w:t>
           </w:r>
         </w:sdtContent>
       </w:sdt>
@@ -3529,7 +3578,13 @@
         <w:sdtEndPr/>
         <w:sdtContent>
           <w:r>
-            <w:t xml:space="preserve">    </w:t>
+            <w:t xml:space="preserve">  </w:t>
+          </w:r>
+          <w:r>
+            <w:t>X</w:t>
+          </w:r>
+          <w:r>
+            <w:t xml:space="preserve">  </w:t>
           </w:r>
         </w:sdtContent>
       </w:sdt>
@@ -9559,6 +9614,7 @@
     <w:rsid w:val="0054309A"/>
     <w:rsid w:val="005650B2"/>
     <w:rsid w:val="00635F6F"/>
+    <w:rsid w:val="006441D9"/>
     <w:rsid w:val="00791580"/>
     <w:rsid w:val="00794714"/>
     <w:rsid w:val="007A5072"/>
@@ -9572,6 +9628,7 @@
     <w:rsid w:val="00990B95"/>
     <w:rsid w:val="00A222AC"/>
     <w:rsid w:val="00BC7967"/>
+    <w:rsid w:val="00BD7086"/>
     <w:rsid w:val="00C12AB9"/>
     <w:rsid w:val="00C63AB0"/>
     <w:rsid w:val="00D21D3B"/>
@@ -10770,7 +10827,7 @@
 </file>
 
 <file path=customXml/itemProps1.xml><?xml version="1.0" encoding="utf-8"?>
-<ds:datastoreItem xmlns:ds="http://schemas.openxmlformats.org/officeDocument/2006/customXml" ds:itemID="{64689356-F18C-43FB-8168-C96A8D894D2C}">
+<ds:datastoreItem xmlns:ds="http://schemas.openxmlformats.org/officeDocument/2006/customXml" ds:itemID="{18D2EF54-CB9A-4699-9E44-E5175F8FC351}">
   <ds:schemaRefs>
     <ds:schemaRef ds:uri="http://schemas.openxmlformats.org/officeDocument/2006/bibliography"/>
   </ds:schemaRefs>

</xml_diff>